<commit_message>
Finished notes on GANs and now starting on Deploymen
</commit_message>
<xml_diff>
--- a/08-GANs/Notes.docx
+++ b/08-GANs/Notes.docx
@@ -497,19 +497,11 @@
         </w:rPr>
         <w:t xml:space="preserve">9:30 Combining the generator and </w:t>
       </w:r>
-      <w:proofErr w:type="spellStart"/>
-      <w:r>
-        <w:rPr>
-          <w:lang w:val="en-US"/>
-        </w:rPr>
-        <w:t>discrimnator</w:t>
-      </w:r>
-      <w:proofErr w:type="spellEnd"/>
-      <w:r>
-        <w:rPr>
-          <w:lang w:val="en-US"/>
-        </w:rPr>
-        <w:t>.</w:t>
+      <w:r>
+        <w:rPr>
+          <w:lang w:val="en-US"/>
+        </w:rPr>
+        <w:t>discriminator</w:t>
       </w:r>
     </w:p>
     <w:p>
@@ -537,28 +529,24 @@
         </w:rPr>
         <w:t xml:space="preserve">11:15 </w:t>
       </w:r>
-      <w:proofErr w:type="spellStart"/>
-      <w:r>
-        <w:rPr>
-          <w:lang w:val="en-US"/>
-        </w:rPr>
-        <w:t>Explaninig</w:t>
-      </w:r>
-      <w:proofErr w:type="spellEnd"/>
+      <w:r>
+        <w:rPr>
+          <w:lang w:val="en-US"/>
+        </w:rPr>
+        <w:t>Explaining</w:t>
+      </w:r>
       <w:r>
         <w:rPr>
           <w:lang w:val="en-US"/>
         </w:rPr>
         <w:t xml:space="preserve"> why the generator isn’t compiled, since it’s trained by the </w:t>
       </w:r>
-      <w:proofErr w:type="spellStart"/>
-      <w:r>
-        <w:rPr>
-          <w:lang w:val="en-US"/>
-        </w:rPr>
-        <w:t>discrimnator</w:t>
-      </w:r>
-      <w:proofErr w:type="spellEnd"/>
+      <w:r>
+        <w:rPr>
+          <w:lang w:val="en-US"/>
+        </w:rPr>
+        <w:t>discriminator</w:t>
+      </w:r>
     </w:p>
     <w:p>
       <w:pPr>
@@ -681,26 +669,123 @@
         <w:rPr>
           <w:lang w:val="en-US"/>
         </w:rPr>
-        <w:t>11</w:t>
-      </w:r>
-      <w:r>
-        <w:rPr>
-          <w:lang w:val="en-US"/>
-        </w:rPr>
-        <w:t>:00 Making the labels for the discriminator</w:t>
-      </w:r>
-    </w:p>
-    <w:p>
-      <w:pPr>
-        <w:rPr>
-          <w:lang w:val="en-US"/>
-        </w:rPr>
-      </w:pPr>
-      <w:r>
-        <w:rPr>
-          <w:lang w:val="en-US"/>
-        </w:rPr>
-        <w:t>15:15 Training the Generator</w:t>
+        <w:t>1</w:t>
+      </w:r>
+      <w:r>
+        <w:rPr>
+          <w:lang w:val="en-US"/>
+        </w:rPr>
+        <w:t>1</w:t>
+      </w:r>
+      <w:r>
+        <w:rPr>
+          <w:lang w:val="en-US"/>
+        </w:rPr>
+        <w:t xml:space="preserve">:00 </w:t>
+      </w:r>
+      <w:r>
+        <w:rPr>
+          <w:lang w:val="en-US"/>
+        </w:rPr>
+        <w:t>Making the labels for the discriminator</w:t>
+      </w:r>
+    </w:p>
+    <w:p>
+      <w:pPr>
+        <w:rPr>
+          <w:lang w:val="en-US"/>
+        </w:rPr>
+      </w:pPr>
+      <w:r>
+        <w:rPr>
+          <w:lang w:val="en-US"/>
+        </w:rPr>
+        <w:t>15</w:t>
+      </w:r>
+      <w:r>
+        <w:rPr>
+          <w:lang w:val="en-US"/>
+        </w:rPr>
+        <w:t>:15 Training the Generator</w:t>
+      </w:r>
+    </w:p>
+    <w:p>
+      <w:pPr>
+        <w:rPr>
+          <w:lang w:val="en-US"/>
+        </w:rPr>
+      </w:pPr>
+      <w:r>
+        <w:rPr>
+          <w:lang w:val="en-US"/>
+        </w:rPr>
+        <w:t>18:15 Looking at the results of the first run</w:t>
+      </w:r>
+    </w:p>
+    <w:p>
+      <w:pPr>
+        <w:rPr>
+          <w:lang w:val="en-US"/>
+        </w:rPr>
+      </w:pPr>
+      <w:r>
+        <w:rPr>
+          <w:lang w:val="en-US"/>
+        </w:rPr>
+        <w:t>20:40 Mode collapse example</w:t>
+      </w:r>
+    </w:p>
+    <w:p>
+      <w:pPr>
+        <w:pStyle w:val="Heading3"/>
+        <w:rPr>
+          <w:lang w:val="en-US"/>
+        </w:rPr>
+      </w:pPr>
+      <w:r>
+        <w:rPr>
+          <w:lang w:val="en-US"/>
+        </w:rPr>
+        <w:t>DCGAN – Deep Convolutional Generative Adversarial Networks</w:t>
+      </w:r>
+    </w:p>
+    <w:p>
+      <w:pPr>
+        <w:rPr>
+          <w:lang w:val="en-US"/>
+        </w:rPr>
+      </w:pPr>
+      <w:r>
+        <w:rPr>
+          <w:lang w:val="en-US"/>
+        </w:rPr>
+        <w:t>1:20 Difference between GAN and DCGAN – images are reshaped and rescaled</w:t>
+      </w:r>
+    </w:p>
+    <w:p>
+      <w:pPr>
+        <w:rPr>
+          <w:lang w:val="en-US"/>
+        </w:rPr>
+      </w:pPr>
+      <w:r>
+        <w:rPr>
+          <w:lang w:val="en-US"/>
+        </w:rPr>
+        <w:t>3:15 Setting up the layers of the generator</w:t>
+      </w:r>
+    </w:p>
+    <w:p>
+      <w:pPr>
+        <w:rPr>
+          <w:lang w:val="en-US"/>
+        </w:rPr>
+      </w:pPr>
+      <w:r>
+        <w:rPr>
+          <w:lang w:val="en-US"/>
+        </w:rPr>
+        <w:t>4:18 Layers of the discriminator</w:t>
       </w:r>
     </w:p>
     <w:p>

</xml_diff>